<commit_message>
working on readme.md on repository
</commit_message>
<xml_diff>
--- a/Vancomycin Dosing Handout/AUC_MIC Vancomycin Dosing Update20200619.docx
+++ b/Vancomycin Dosing Handout/AUC_MIC Vancomycin Dosing Update20200619.docx
@@ -2,6 +2,533 @@
 <file path=word/document.xml><?xml version="1.0" encoding="utf-8"?>
 <w:document xmlns:wpc="http://schemas.microsoft.com/office/word/2010/wordprocessingCanvas" xmlns:cx="http://schemas.microsoft.com/office/drawing/2014/chartex" xmlns:cx1="http://schemas.microsoft.com/office/drawing/2015/9/8/chartex" xmlns:cx2="http://schemas.microsoft.com/office/drawing/2015/10/21/chartex" xmlns:cx3="http://schemas.microsoft.com/office/drawing/2016/5/9/chartex" xmlns:cx4="http://schemas.microsoft.com/office/drawing/2016/5/10/chartex" xmlns:cx5="http://schemas.microsoft.com/office/drawing/2016/5/11/chartex" xmlns:cx6="http://schemas.microsoft.com/office/drawing/2016/5/12/chartex" xmlns:cx7="http://schemas.microsoft.com/office/drawing/2016/5/13/chartex" xmlns:cx8="http://schemas.microsoft.com/office/drawing/2016/5/14/chartex" xmlns:mc="http://schemas.openxmlformats.org/markup-compatibility/2006" xmlns:aink="http://schemas.microsoft.com/office/drawing/2016/ink" xmlns:am3d="http://schemas.microsoft.com/office/drawing/2017/model3d" xmlns:o="urn:schemas-microsoft-com:office:office" xmlns:r="http://schemas.openxmlformats.org/officeDocument/2006/relationships" xmlns:m="http://schemas.openxmlformats.org/officeDocument/2006/math" xmlns:v="urn:schemas-microsoft-com:vml" xmlns:wp14="http://schemas.microsoft.com/office/word/2010/wordprocessingDrawing" xmlns:wp="http://schemas.openxmlformats.org/drawingml/2006/wordprocessingDrawing" xmlns:w10="urn:schemas-microsoft-com:office:word" xmlns:w="http://schemas.openxmlformats.org/wordprocessingml/2006/main" xmlns:w14="http://schemas.microsoft.com/office/word/2010/wordml" xmlns:w15="http://schemas.microsoft.com/office/word/2012/wordml" xmlns:w16cex="http://schemas.microsoft.com/office/word/2018/wordml/cex" xmlns:w16cid="http://schemas.microsoft.com/office/word/2016/wordml/cid" xmlns:w16="http://schemas.microsoft.com/office/word/2018/wordml" xmlns:w16se="http://schemas.microsoft.com/office/word/2015/wordml/symex" xmlns:wpg="http://schemas.microsoft.com/office/word/2010/wordprocessingGroup" xmlns:wpi="http://schemas.microsoft.com/office/word/2010/wordprocessingInk" xmlns:wne="http://schemas.microsoft.com/office/word/2006/wordml" xmlns:wps="http://schemas.microsoft.com/office/word/2010/wordprocessingShape" mc:Ignorable="w14 w15 w16se w16cid w16 w16cex wp14">
   <w:body>
+    <w:sdt>
+      <w:sdtPr>
+        <w:rPr>
+          <w:color w:val="4F81BD" w:themeColor="accent1"/>
+        </w:rPr>
+        <w:id w:val="267667005"/>
+        <w:docPartObj>
+          <w:docPartGallery w:val="Cover Pages"/>
+          <w:docPartUnique/>
+        </w:docPartObj>
+      </w:sdtPr>
+      <w:sdtEndPr>
+        <w:rPr>
+          <w:rFonts w:asciiTheme="majorHAnsi" w:eastAsiaTheme="majorEastAsia" w:hAnsiTheme="majorHAnsi" w:cstheme="majorBidi"/>
+          <w:color w:val="0D0D0D" w:themeColor="text1" w:themeTint="F2"/>
+          <w:sz w:val="32"/>
+          <w:szCs w:val="32"/>
+        </w:rPr>
+      </w:sdtEndPr>
+      <w:sdtContent>
+        <w:p>
+          <w:pPr>
+            <w:pStyle w:val="NoSpacing"/>
+            <w:spacing w:after="240"/>
+            <w:jc w:val="center"/>
+            <w:rPr>
+              <w:color w:val="4F81BD" w:themeColor="accent1"/>
+            </w:rPr>
+          </w:pPr>
+          <w:r>
+            <w:rPr>
+              <w:noProof/>
+              <w:color w:val="4F81BD" w:themeColor="accent1"/>
+            </w:rPr>
+            <w:drawing>
+              <wp:inline distT="0" distB="0" distL="0" distR="0" wp14:anchorId="580AE489" wp14:editId="2D982871">
+                <wp:extent cx="1417320" cy="750898"/>
+                <wp:effectExtent l="0" t="0" r="0" b="0"/>
+                <wp:docPr id="143" name="Picture 143"/>
+                <wp:cNvGraphicFramePr>
+                  <a:graphicFrameLocks xmlns:a="http://schemas.openxmlformats.org/drawingml/2006/main" noChangeAspect="1"/>
+                </wp:cNvGraphicFramePr>
+                <a:graphic xmlns:a="http://schemas.openxmlformats.org/drawingml/2006/main">
+                  <a:graphicData uri="http://schemas.openxmlformats.org/drawingml/2006/picture">
+                    <pic:pic xmlns:pic="http://schemas.openxmlformats.org/drawingml/2006/picture">
+                      <pic:nvPicPr>
+                        <pic:cNvPr id="3" name="t55.png"/>
+                        <pic:cNvPicPr/>
+                      </pic:nvPicPr>
+                      <pic:blipFill>
+                        <a:blip r:embed="rId9" cstate="print">
+                          <a:biLevel thresh="75000"/>
+                          <a:extLst>
+                            <a:ext uri="{28A0092B-C50C-407E-A947-70E740481C1C}">
+                              <a14:useLocalDpi xmlns:a14="http://schemas.microsoft.com/office/drawing/2010/main" val="0"/>
+                            </a:ext>
+                          </a:extLst>
+                        </a:blip>
+                        <a:stretch>
+                          <a:fillRect/>
+                        </a:stretch>
+                      </pic:blipFill>
+                      <pic:spPr>
+                        <a:xfrm>
+                          <a:off x="0" y="0"/>
+                          <a:ext cx="1417320" cy="750898"/>
+                        </a:xfrm>
+                        <a:prstGeom prst="rect">
+                          <a:avLst/>
+                        </a:prstGeom>
+                        <a:noFill/>
+                        <a:ln>
+                          <a:noFill/>
+                        </a:ln>
+                      </pic:spPr>
+                    </pic:pic>
+                  </a:graphicData>
+                </a:graphic>
+              </wp:inline>
+            </w:drawing>
+          </w:r>
+        </w:p>
+        <w:sdt>
+          <w:sdtPr>
+            <w:rPr>
+              <w:rFonts w:ascii="Times New Roman" w:eastAsiaTheme="minorEastAsia" w:hAnsi="Times New Roman" w:cs="Times New Roman"/>
+            </w:rPr>
+            <w:alias w:val="Title"/>
+            <w:tag w:val=""/>
+            <w:id w:val="210466010"/>
+            <w:placeholder>
+              <w:docPart w:val="006FEBA7C4B4424898A0CED7C0D277E3"/>
+            </w:placeholder>
+            <w:dataBinding w:prefixMappings="xmlns:ns0='http://purl.org/dc/elements/1.1/' xmlns:ns1='http://schemas.openxmlformats.org/package/2006/metadata/core-properties' " w:xpath="/ns1:coreProperties[1]/ns0:title[1]" w:storeItemID="{6C3C8BC8-F283-45AE-878A-BAB7291924A1}"/>
+            <w:text/>
+          </w:sdtPr>
+          <w:sdtContent>
+            <w:p>
+              <w:pPr>
+                <w:pStyle w:val="Title"/>
+                <w:jc w:val="center"/>
+              </w:pPr>
+              <w:r>
+                <w:rPr>
+                  <w:rFonts w:ascii="Times New Roman" w:eastAsiaTheme="minorEastAsia" w:hAnsi="Times New Roman" w:cs="Times New Roman"/>
+                </w:rPr>
+                <w:t>VANCOMYCIN THERAPEUTIC DRUG MONITORING: AUC24/MIC RATIO &amp; TROUGH BASED</w:t>
+              </w:r>
+            </w:p>
+          </w:sdtContent>
+        </w:sdt>
+        <w:p>
+          <w:pPr>
+            <w:pStyle w:val="NoSpacing"/>
+            <w:jc w:val="center"/>
+            <w:rPr>
+              <w:color w:val="4F81BD" w:themeColor="accent1"/>
+              <w:sz w:val="28"/>
+              <w:szCs w:val="28"/>
+            </w:rPr>
+          </w:pPr>
+        </w:p>
+        <w:p>
+          <w:pPr>
+            <w:pStyle w:val="NoSpacing"/>
+            <w:jc w:val="center"/>
+          </w:pPr>
+          <w:r>
+            <w:t>AND</w:t>
+          </w:r>
+        </w:p>
+        <w:p>
+          <w:pPr>
+            <w:pStyle w:val="NoSpacing"/>
+            <w:jc w:val="center"/>
+          </w:pPr>
+        </w:p>
+        <w:p>
+          <w:pPr>
+            <w:pStyle w:val="NoSpacing"/>
+            <w:jc w:val="center"/>
+            <w:rPr>
+              <w:color w:val="4F81BD" w:themeColor="accent1"/>
+              <w:sz w:val="28"/>
+              <w:szCs w:val="28"/>
+            </w:rPr>
+          </w:pPr>
+          <w:r>
+            <w:rPr>
+              <w:color w:val="4F81BD" w:themeColor="accent1"/>
+              <w:sz w:val="28"/>
+              <w:szCs w:val="28"/>
+            </w:rPr>
+            <w:drawing>
+              <wp:inline distT="0" distB="0" distL="0" distR="0" wp14:anchorId="3F0536EF" wp14:editId="58EDBC65">
+                <wp:extent cx="6229350" cy="4026319"/>
+                <wp:effectExtent l="0" t="0" r="0" b="0"/>
+                <wp:docPr id="53" name="Picture 53"/>
+                <wp:cNvGraphicFramePr>
+                  <a:graphicFrameLocks xmlns:a="http://schemas.openxmlformats.org/drawingml/2006/main" noChangeAspect="1"/>
+                </wp:cNvGraphicFramePr>
+                <a:graphic xmlns:a="http://schemas.openxmlformats.org/drawingml/2006/main">
+                  <a:graphicData uri="http://schemas.openxmlformats.org/drawingml/2006/picture">
+                    <pic:pic xmlns:pic="http://schemas.openxmlformats.org/drawingml/2006/picture">
+                      <pic:nvPicPr>
+                        <pic:cNvPr id="1" name=""/>
+                        <pic:cNvPicPr/>
+                      </pic:nvPicPr>
+                      <pic:blipFill rotWithShape="1">
+                        <a:blip r:embed="rId10"/>
+                        <a:srcRect t="850"/>
+                        <a:stretch/>
+                      </pic:blipFill>
+                      <pic:spPr bwMode="auto">
+                        <a:xfrm>
+                          <a:off x="0" y="0"/>
+                          <a:ext cx="6229350" cy="4026319"/>
+                        </a:xfrm>
+                        <a:prstGeom prst="rect">
+                          <a:avLst/>
+                        </a:prstGeom>
+                        <a:ln>
+                          <a:noFill/>
+                        </a:ln>
+                        <a:extLst>
+                          <a:ext uri="{53640926-AAD7-44D8-BBD7-CCE9431645EC}">
+                            <a14:shadowObscured xmlns:a14="http://schemas.microsoft.com/office/drawing/2010/main"/>
+                          </a:ext>
+                        </a:extLst>
+                      </pic:spPr>
+                    </pic:pic>
+                  </a:graphicData>
+                </a:graphic>
+              </wp:inline>
+            </w:drawing>
+          </w:r>
+        </w:p>
+        <w:p>
+          <w:pPr>
+            <w:pStyle w:val="NoSpacing"/>
+            <w:spacing w:before="480"/>
+            <w:jc w:val="center"/>
+            <w:rPr>
+              <w:color w:val="4F81BD" w:themeColor="accent1"/>
+            </w:rPr>
+          </w:pPr>
+          <w:r>
+            <w:rPr>
+              <w:noProof/>
+              <w:color w:val="4F81BD" w:themeColor="accent1"/>
+            </w:rPr>
+            <mc:AlternateContent>
+              <mc:Choice Requires="wps">
+                <w:drawing>
+                  <wp:anchor distT="0" distB="0" distL="114300" distR="114300" simplePos="0" relativeHeight="251725824" behindDoc="0" locked="0" layoutInCell="1" allowOverlap="1" wp14:anchorId="310FD8E8" wp14:editId="4801070F">
+                    <wp:simplePos x="0" y="0"/>
+                    <wp:positionH relativeFrom="margin">
+                      <wp:align>center</wp:align>
+                    </wp:positionH>
+                    <mc:AlternateContent>
+                      <mc:Choice Requires="wp14">
+                        <wp:positionV relativeFrom="page">
+                          <wp14:pctPosVOffset>85000</wp14:pctPosVOffset>
+                        </wp:positionV>
+                      </mc:Choice>
+                      <mc:Fallback>
+                        <wp:positionV relativeFrom="page">
+                          <wp:posOffset>8549640</wp:posOffset>
+                        </wp:positionV>
+                      </mc:Fallback>
+                    </mc:AlternateContent>
+                    <wp:extent cx="6553200" cy="557784"/>
+                    <wp:effectExtent l="0" t="0" r="0" b="12700"/>
+                    <wp:wrapNone/>
+                    <wp:docPr id="142" name="Text Box 142"/>
+                    <wp:cNvGraphicFramePr/>
+                    <a:graphic xmlns:a="http://schemas.openxmlformats.org/drawingml/2006/main">
+                      <a:graphicData uri="http://schemas.microsoft.com/office/word/2010/wordprocessingShape">
+                        <wps:wsp>
+                          <wps:cNvSpPr txBox="1"/>
+                          <wps:spPr>
+                            <a:xfrm>
+                              <a:off x="0" y="0"/>
+                              <a:ext cx="6553200" cy="557784"/>
+                            </a:xfrm>
+                            <a:prstGeom prst="rect">
+                              <a:avLst/>
+                            </a:prstGeom>
+                            <a:noFill/>
+                            <a:ln w="6350">
+                              <a:noFill/>
+                            </a:ln>
+                            <a:effectLst/>
+                          </wps:spPr>
+                          <wps:style>
+                            <a:lnRef idx="0">
+                              <a:schemeClr val="accent1"/>
+                            </a:lnRef>
+                            <a:fillRef idx="0">
+                              <a:schemeClr val="accent1"/>
+                            </a:fillRef>
+                            <a:effectRef idx="0">
+                              <a:schemeClr val="accent1"/>
+                            </a:effectRef>
+                            <a:fontRef idx="minor">
+                              <a:schemeClr val="dk1"/>
+                            </a:fontRef>
+                          </wps:style>
+                          <wps:txbx>
+                            <w:txbxContent>
+                              <w:sdt>
+                                <w:sdtPr>
+                                  <w:rPr>
+                                    <w:caps/>
+                                    <w:sz w:val="28"/>
+                                    <w:szCs w:val="28"/>
+                                  </w:rPr>
+                                  <w:alias w:val="Date"/>
+                                  <w:tag w:val=""/>
+                                  <w:id w:val="197127006"/>
+                                  <w:dataBinding w:prefixMappings="xmlns:ns0='http://schemas.microsoft.com/office/2006/coverPageProps' " w:xpath="/ns0:CoverPageProperties[1]/ns0:PublishDate[1]" w:storeItemID="{55AF091B-3C7A-41E3-B477-F2FDAA23CFDA}"/>
+                                  <w:date w:fullDate="2020-06-22T00:00:00Z">
+                                    <w:dateFormat w:val="MMMM d, yyyy"/>
+                                    <w:lid w:val="en-US"/>
+                                    <w:storeMappedDataAs w:val="dateTime"/>
+                                    <w:calendar w:val="gregorian"/>
+                                  </w:date>
+                                </w:sdtPr>
+                                <w:sdtContent>
+                                  <w:p>
+                                    <w:pPr>
+                                      <w:pStyle w:val="NoSpacing"/>
+                                      <w:spacing w:after="40"/>
+                                      <w:jc w:val="center"/>
+                                      <w:rPr>
+                                        <w:caps/>
+                                        <w:sz w:val="28"/>
+                                        <w:szCs w:val="28"/>
+                                      </w:rPr>
+                                    </w:pPr>
+                                    <w:r>
+                                      <w:rPr>
+                                        <w:caps/>
+                                        <w:sz w:val="28"/>
+                                        <w:szCs w:val="28"/>
+                                      </w:rPr>
+                                      <w:t>June 22, 2020</w:t>
+                                    </w:r>
+                                  </w:p>
+                                </w:sdtContent>
+                              </w:sdt>
+                              <w:p>
+                                <w:pPr>
+                                  <w:pStyle w:val="NoSpacing"/>
+                                  <w:jc w:val="center"/>
+                                </w:pPr>
+                                <w:sdt>
+                                  <w:sdtPr>
+                                    <w:rPr>
+                                      <w:caps/>
+                                    </w:rPr>
+                                    <w:alias w:val="Company"/>
+                                    <w:tag w:val=""/>
+                                    <w:id w:val="1390145197"/>
+                                    <w:dataBinding w:prefixMappings="xmlns:ns0='http://schemas.openxmlformats.org/officeDocument/2006/extended-properties' " w:xpath="/ns0:Properties[1]/ns0:Company[1]" w:storeItemID="{6668398D-A668-4E3E-A5EB-62B293D839F1}"/>
+                                    <w:text/>
+                                  </w:sdtPr>
+                                  <w:sdtContent>
+                                    <w:r>
+                                      <w:rPr>
+                                        <w:caps/>
+                                      </w:rPr>
+                                      <w:t>UHS</w:t>
+                                    </w:r>
+                                  </w:sdtContent>
+                                </w:sdt>
+                              </w:p>
+                              <w:p>
+                                <w:pPr>
+                                  <w:pStyle w:val="NoSpacing"/>
+                                  <w:rPr>
+                                    <w:color w:val="4F81BD" w:themeColor="accent1"/>
+                                  </w:rPr>
+                                </w:pPr>
+                              </w:p>
+                            </w:txbxContent>
+                          </wps:txbx>
+                          <wps:bodyPr rot="0" spcFirstLastPara="0" vertOverflow="overflow" horzOverflow="overflow" vert="horz" wrap="square" lIns="0" tIns="0" rIns="0" bIns="0" numCol="1" spcCol="0" rtlCol="0" fromWordArt="0" anchor="b" anchorCtr="0" forceAA="0" compatLnSpc="1">
+                            <a:prstTxWarp prst="textNoShape">
+                              <a:avLst/>
+                            </a:prstTxWarp>
+                            <a:spAutoFit/>
+                          </wps:bodyPr>
+                        </wps:wsp>
+                      </a:graphicData>
+                    </a:graphic>
+                    <wp14:sizeRelH relativeFrom="margin">
+                      <wp14:pctWidth>100000</wp14:pctWidth>
+                    </wp14:sizeRelH>
+                    <wp14:sizeRelV relativeFrom="margin">
+                      <wp14:pctHeight>0</wp14:pctHeight>
+                    </wp14:sizeRelV>
+                  </wp:anchor>
+                </w:drawing>
+              </mc:Choice>
+              <mc:Fallback>
+                <w:pict>
+                  <v:shapetype w14:anchorId="310FD8E8" id="_x0000_t202" coordsize="21600,21600" o:spt="202" path="m,l,21600r21600,l21600,xe">
+                    <v:stroke joinstyle="miter"/>
+                    <v:path gradientshapeok="t" o:connecttype="rect"/>
+                  </v:shapetype>
+                  <v:shape id="Text Box 142" o:spid="_x0000_s1026" type="#_x0000_t202" style="position:absolute;left:0;text-align:left;margin-left:0;margin-top:0;width:516pt;height:43.9pt;z-index:251725824;visibility:visible;mso-wrap-style:square;mso-width-percent:1000;mso-height-percent:0;mso-top-percent:850;mso-wrap-distance-left:9pt;mso-wrap-distance-top:0;mso-wrap-distance-right:9pt;mso-wrap-distance-bottom:0;mso-position-horizontal:center;mso-position-horizontal-relative:margin;mso-position-vertical-relative:page;mso-width-percent:1000;mso-height-percent:0;mso-top-percent:850;mso-width-relative:margin;mso-height-relative:margin;v-text-anchor:bottom" o:gfxdata="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" filled="f" stroked="f" strokeweight=".5pt">
+                    <v:textbox style="mso-fit-shape-to-text:t" inset="0,0,0,0">
+                      <w:txbxContent>
+                        <w:sdt>
+                          <w:sdtPr>
+                            <w:rPr>
+                              <w:caps/>
+                              <w:sz w:val="28"/>
+                              <w:szCs w:val="28"/>
+                            </w:rPr>
+                            <w:alias w:val="Date"/>
+                            <w:tag w:val=""/>
+                            <w:id w:val="197127006"/>
+                            <w:dataBinding w:prefixMappings="xmlns:ns0='http://schemas.microsoft.com/office/2006/coverPageProps' " w:xpath="/ns0:CoverPageProperties[1]/ns0:PublishDate[1]" w:storeItemID="{55AF091B-3C7A-41E3-B477-F2FDAA23CFDA}"/>
+                            <w:date w:fullDate="2020-06-22T00:00:00Z">
+                              <w:dateFormat w:val="MMMM d, yyyy"/>
+                              <w:lid w:val="en-US"/>
+                              <w:storeMappedDataAs w:val="dateTime"/>
+                              <w:calendar w:val="gregorian"/>
+                            </w:date>
+                          </w:sdtPr>
+                          <w:sdtContent>
+                            <w:p>
+                              <w:pPr>
+                                <w:pStyle w:val="NoSpacing"/>
+                                <w:spacing w:after="40"/>
+                                <w:jc w:val="center"/>
+                                <w:rPr>
+                                  <w:caps/>
+                                  <w:sz w:val="28"/>
+                                  <w:szCs w:val="28"/>
+                                </w:rPr>
+                              </w:pPr>
+                              <w:r>
+                                <w:rPr>
+                                  <w:caps/>
+                                  <w:sz w:val="28"/>
+                                  <w:szCs w:val="28"/>
+                                </w:rPr>
+                                <w:t>June 22, 2020</w:t>
+                              </w:r>
+                            </w:p>
+                          </w:sdtContent>
+                        </w:sdt>
+                        <w:p>
+                          <w:pPr>
+                            <w:pStyle w:val="NoSpacing"/>
+                            <w:jc w:val="center"/>
+                          </w:pPr>
+                          <w:sdt>
+                            <w:sdtPr>
+                              <w:rPr>
+                                <w:caps/>
+                              </w:rPr>
+                              <w:alias w:val="Company"/>
+                              <w:tag w:val=""/>
+                              <w:id w:val="1390145197"/>
+                              <w:dataBinding w:prefixMappings="xmlns:ns0='http://schemas.openxmlformats.org/officeDocument/2006/extended-properties' " w:xpath="/ns0:Properties[1]/ns0:Company[1]" w:storeItemID="{6668398D-A668-4E3E-A5EB-62B293D839F1}"/>
+                              <w:text/>
+                            </w:sdtPr>
+                            <w:sdtContent>
+                              <w:r>
+                                <w:rPr>
+                                  <w:caps/>
+                                </w:rPr>
+                                <w:t>UHS</w:t>
+                              </w:r>
+                            </w:sdtContent>
+                          </w:sdt>
+                        </w:p>
+                        <w:p>
+                          <w:pPr>
+                            <w:pStyle w:val="NoSpacing"/>
+                            <w:rPr>
+                              <w:color w:val="4F81BD" w:themeColor="accent1"/>
+                            </w:rPr>
+                          </w:pPr>
+                        </w:p>
+                      </w:txbxContent>
+                    </v:textbox>
+                    <w10:wrap anchorx="margin" anchory="page"/>
+                  </v:shape>
+                </w:pict>
+              </mc:Fallback>
+            </mc:AlternateContent>
+          </w:r>
+          <w:r>
+            <w:rPr>
+              <w:noProof/>
+              <w:color w:val="4F81BD" w:themeColor="accent1"/>
+            </w:rPr>
+            <w:drawing>
+              <wp:inline distT="0" distB="0" distL="0" distR="0" wp14:anchorId="6A78AEED" wp14:editId="415451CA">
+                <wp:extent cx="758952" cy="478932"/>
+                <wp:effectExtent l="0" t="0" r="3175" b="0"/>
+                <wp:docPr id="144" name="Picture 144"/>
+                <wp:cNvGraphicFramePr>
+                  <a:graphicFrameLocks xmlns:a="http://schemas.openxmlformats.org/drawingml/2006/main" noChangeAspect="1"/>
+                </wp:cNvGraphicFramePr>
+                <a:graphic xmlns:a="http://schemas.openxmlformats.org/drawingml/2006/main">
+                  <a:graphicData uri="http://schemas.openxmlformats.org/drawingml/2006/picture">
+                    <pic:pic xmlns:pic="http://schemas.openxmlformats.org/drawingml/2006/picture">
+                      <pic:nvPicPr>
+                        <pic:cNvPr id="9" name="roco bottom.png"/>
+                        <pic:cNvPicPr/>
+                      </pic:nvPicPr>
+                      <pic:blipFill>
+                        <a:blip r:embed="rId11" cstate="print">
+                          <a:biLevel thresh="75000"/>
+                          <a:extLst>
+                            <a:ext uri="{28A0092B-C50C-407E-A947-70E740481C1C}">
+                              <a14:useLocalDpi xmlns:a14="http://schemas.microsoft.com/office/drawing/2010/main" val="0"/>
+                            </a:ext>
+                          </a:extLst>
+                        </a:blip>
+                        <a:stretch>
+                          <a:fillRect/>
+                        </a:stretch>
+                      </pic:blipFill>
+                      <pic:spPr>
+                        <a:xfrm>
+                          <a:off x="0" y="0"/>
+                          <a:ext cx="758952" cy="478932"/>
+                        </a:xfrm>
+                        <a:prstGeom prst="rect">
+                          <a:avLst/>
+                        </a:prstGeom>
+                      </pic:spPr>
+                    </pic:pic>
+                  </a:graphicData>
+                </a:graphic>
+              </wp:inline>
+            </w:drawing>
+          </w:r>
+        </w:p>
+        <w:p>
+          <w:pPr>
+            <w:rPr>
+              <w:rFonts w:asciiTheme="majorHAnsi" w:eastAsiaTheme="majorEastAsia" w:hAnsiTheme="majorHAnsi" w:cstheme="majorBidi"/>
+              <w:color w:val="0D0D0D" w:themeColor="text1" w:themeTint="F2"/>
+              <w:sz w:val="32"/>
+              <w:szCs w:val="32"/>
+            </w:rPr>
+          </w:pPr>
+          <w:r>
+            <w:rPr>
+              <w:rFonts w:asciiTheme="majorHAnsi" w:eastAsiaTheme="majorEastAsia" w:hAnsiTheme="majorHAnsi" w:cstheme="majorBidi"/>
+              <w:color w:val="0D0D0D" w:themeColor="text1" w:themeTint="F2"/>
+              <w:sz w:val="32"/>
+              <w:szCs w:val="32"/>
+            </w:rPr>
+            <w:br w:type="page"/>
+          </w:r>
+        </w:p>
+      </w:sdtContent>
+    </w:sdt>
     <w:p>
       <w:pPr>
         <w:rPr>
@@ -373,33 +900,15 @@
     </w:p>
     <w:p>
       <w:pPr>
-        <w:pStyle w:val="ListParagraph"/>
-        <w:pBdr>
-          <w:bottom w:val="single" w:sz="6" w:space="1" w:color="auto"/>
-        </w:pBdr>
-        <w:ind w:hanging="720"/>
-        <w:rPr>
-          <w:b/>
-          <w:sz w:val="24"/>
-        </w:rPr>
-      </w:pPr>
-    </w:p>
-    <w:p>
-      <w:pPr>
-        <w:pStyle w:val="ListParagraph"/>
-        <w:rPr>
-          <w:b/>
-          <w:sz w:val="24"/>
-        </w:rPr>
-      </w:pPr>
-    </w:p>
-    <w:p>
-      <w:pPr>
         <w:pStyle w:val="Heading1"/>
         <w:numPr>
           <w:ilvl w:val="0"/>
           <w:numId w:val="0"/>
         </w:numPr>
+        <w:rPr>
+          <w:sz w:val="20"/>
+          <w:szCs w:val="20"/>
+        </w:rPr>
       </w:pPr>
     </w:p>
     <w:p>
@@ -503,11 +1012,13 @@
           <w:szCs w:val="26"/>
         </w:rPr>
         <w:sectPr>
-          <w:headerReference w:type="default" r:id="rId8"/>
-          <w:footerReference w:type="default" r:id="rId9"/>
+          <w:headerReference w:type="default" r:id="rId12"/>
+          <w:footerReference w:type="default" r:id="rId13"/>
           <w:pgSz w:w="12240" w:h="15840"/>
           <w:pgMar w:top="990" w:right="1350" w:bottom="990" w:left="1080" w:header="720" w:footer="720" w:gutter="0"/>
+          <w:pgNumType w:start="0"/>
           <w:cols w:space="720"/>
+          <w:titlePg/>
           <w:docGrid w:linePitch="360"/>
         </w:sectPr>
       </w:pPr>
@@ -1366,6 +1877,21 @@
     </w:p>
     <w:p>
       <w:pPr>
+        <w:rPr>
+          <w:b/>
+          <w:sz w:val="24"/>
+        </w:rPr>
+      </w:pPr>
+      <w:r>
+        <w:rPr>
+          <w:b/>
+          <w:sz w:val="24"/>
+        </w:rPr>
+        <w:br w:type="page"/>
+      </w:r>
+    </w:p>
+    <w:p>
+      <w:pPr>
         <w:pStyle w:val="ListParagraph"/>
         <w:numPr>
           <w:ilvl w:val="0"/>
@@ -1468,13 +1994,13 @@
                     <pic:cNvPicPr/>
                   </pic:nvPicPr>
                   <pic:blipFill>
-                    <a:blip r:embed="rId10" cstate="print">
+                    <a:blip r:embed="rId14" cstate="print">
                       <a:extLst>
                         <a:ext uri="{28A0092B-C50C-407E-A947-70E740481C1C}">
                           <a14:useLocalDpi xmlns:a14="http://schemas.microsoft.com/office/drawing/2010/main" val="0"/>
                         </a:ext>
                         <a:ext uri="{96DAC541-7B7A-43D3-8B79-37D633B846F1}">
-                          <asvg:svgBlip xmlns:asvg="http://schemas.microsoft.com/office/drawing/2016/SVG/main" r:embed="rId11"/>
+                          <asvg:svgBlip xmlns:asvg="http://schemas.microsoft.com/office/drawing/2016/SVG/main" r:embed="rId15"/>
                         </a:ext>
                       </a:extLst>
                     </a:blip>
@@ -1871,13 +2397,13 @@
                       <pic:cNvPicPr/>
                     </pic:nvPicPr>
                     <pic:blipFill>
-                      <a:blip r:embed="rId10" cstate="print">
+                      <a:blip r:embed="rId14" cstate="print">
                         <a:extLst>
                           <a:ext uri="{28A0092B-C50C-407E-A947-70E740481C1C}">
                             <a14:useLocalDpi xmlns:a14="http://schemas.microsoft.com/office/drawing/2010/main" val="0"/>
                           </a:ext>
                           <a:ext uri="{96DAC541-7B7A-43D3-8B79-37D633B846F1}">
-                            <asvg:svgBlip xmlns:asvg="http://schemas.microsoft.com/office/drawing/2016/SVG/main" r:embed="rId11"/>
+                            <asvg:svgBlip xmlns:asvg="http://schemas.microsoft.com/office/drawing/2016/SVG/main" r:embed="rId15"/>
                           </a:ext>
                         </a:extLst>
                       </a:blip>
@@ -2216,13 +2742,13 @@
                       <pic:cNvPicPr/>
                     </pic:nvPicPr>
                     <pic:blipFill>
-                      <a:blip r:embed="rId10" cstate="print">
+                      <a:blip r:embed="rId14" cstate="print">
                         <a:extLst>
                           <a:ext uri="{28A0092B-C50C-407E-A947-70E740481C1C}">
                             <a14:useLocalDpi xmlns:a14="http://schemas.microsoft.com/office/drawing/2010/main" val="0"/>
                           </a:ext>
                           <a:ext uri="{96DAC541-7B7A-43D3-8B79-37D633B846F1}">
-                            <asvg:svgBlip xmlns:asvg="http://schemas.microsoft.com/office/drawing/2016/SVG/main" r:embed="rId11"/>
+                            <asvg:svgBlip xmlns:asvg="http://schemas.microsoft.com/office/drawing/2016/SVG/main" r:embed="rId15"/>
                           </a:ext>
                         </a:extLst>
                       </a:blip>
@@ -2589,13 +3115,13 @@
                       <pic:cNvPicPr/>
                     </pic:nvPicPr>
                     <pic:blipFill>
-                      <a:blip r:embed="rId10" cstate="print">
+                      <a:blip r:embed="rId14" cstate="print">
                         <a:extLst>
                           <a:ext uri="{28A0092B-C50C-407E-A947-70E740481C1C}">
                             <a14:useLocalDpi xmlns:a14="http://schemas.microsoft.com/office/drawing/2010/main" val="0"/>
                           </a:ext>
                           <a:ext uri="{96DAC541-7B7A-43D3-8B79-37D633B846F1}">
-                            <asvg:svgBlip xmlns:asvg="http://schemas.microsoft.com/office/drawing/2016/SVG/main" r:embed="rId11"/>
+                            <asvg:svgBlip xmlns:asvg="http://schemas.microsoft.com/office/drawing/2016/SVG/main" r:embed="rId15"/>
                           </a:ext>
                         </a:extLst>
                       </a:blip>
@@ -3158,13 +3684,13 @@
                       <pic:cNvPicPr/>
                     </pic:nvPicPr>
                     <pic:blipFill>
-                      <a:blip r:embed="rId10" cstate="print">
+                      <a:blip r:embed="rId14" cstate="print">
                         <a:extLst>
                           <a:ext uri="{28A0092B-C50C-407E-A947-70E740481C1C}">
                             <a14:useLocalDpi xmlns:a14="http://schemas.microsoft.com/office/drawing/2010/main" val="0"/>
                           </a:ext>
                           <a:ext uri="{96DAC541-7B7A-43D3-8B79-37D633B846F1}">
-                            <asvg:svgBlip xmlns:asvg="http://schemas.microsoft.com/office/drawing/2016/SVG/main" r:embed="rId11"/>
+                            <asvg:svgBlip xmlns:asvg="http://schemas.microsoft.com/office/drawing/2016/SVG/main" r:embed="rId15"/>
                           </a:ext>
                         </a:extLst>
                       </a:blip>
@@ -4315,13 +4841,13 @@
                       <pic:cNvPicPr/>
                     </pic:nvPicPr>
                     <pic:blipFill>
-                      <a:blip r:embed="rId10" cstate="print">
+                      <a:blip r:embed="rId14" cstate="print">
                         <a:extLst>
                           <a:ext uri="{28A0092B-C50C-407E-A947-70E740481C1C}">
                             <a14:useLocalDpi xmlns:a14="http://schemas.microsoft.com/office/drawing/2010/main" val="0"/>
                           </a:ext>
                           <a:ext uri="{96DAC541-7B7A-43D3-8B79-37D633B846F1}">
-                            <asvg:svgBlip xmlns:asvg="http://schemas.microsoft.com/office/drawing/2016/SVG/main" r:embed="rId11"/>
+                            <asvg:svgBlip xmlns:asvg="http://schemas.microsoft.com/office/drawing/2016/SVG/main" r:embed="rId15"/>
                           </a:ext>
                         </a:extLst>
                       </a:blip>
@@ -4684,13 +5210,13 @@
                       <pic:cNvPicPr/>
                     </pic:nvPicPr>
                     <pic:blipFill>
-                      <a:blip r:embed="rId10" cstate="print">
+                      <a:blip r:embed="rId14" cstate="print">
                         <a:extLst>
                           <a:ext uri="{28A0092B-C50C-407E-A947-70E740481C1C}">
                             <a14:useLocalDpi xmlns:a14="http://schemas.microsoft.com/office/drawing/2010/main" val="0"/>
                           </a:ext>
                           <a:ext uri="{96DAC541-7B7A-43D3-8B79-37D633B846F1}">
-                            <asvg:svgBlip xmlns:asvg="http://schemas.microsoft.com/office/drawing/2016/SVG/main" r:embed="rId11"/>
+                            <asvg:svgBlip xmlns:asvg="http://schemas.microsoft.com/office/drawing/2016/SVG/main" r:embed="rId15"/>
                           </a:ext>
                         </a:extLst>
                       </a:blip>
@@ -5455,11 +5981,7 @@
           </mc:Choice>
           <mc:Fallback>
             <w:pict>
-              <v:shapetype w14:anchorId="73540816" id="_x0000_t202" coordsize="21600,21600" o:spt="202" path="m,l,21600r21600,l21600,xe">
-                <v:stroke joinstyle="miter"/>
-                <v:path gradientshapeok="t" o:connecttype="rect"/>
-              </v:shapetype>
-              <v:shape id="Text Box 2" o:spid="_x0000_s1026" type="#_x0000_t202" style="position:absolute;left:0;text-align:left;margin-left:0;margin-top:26.1pt;width:519.75pt;height:208.5pt;z-index:251717632;visibility:visible;mso-wrap-style:square;mso-width-percent:0;mso-height-percent:0;mso-wrap-distance-left:9pt;mso-wrap-distance-top:7.2pt;mso-wrap-distance-right:9pt;mso-wrap-distance-bottom:7.2pt;mso-position-horizontal:left;mso-position-horizontal-relative:margin;mso-position-vertical:absolute;mso-position-vertical-relative:text;mso-width-percent:0;mso-height-percent:0;mso-width-relative:margin;mso-height-relative:margin;v-text-anchor:top" o:gfxdata="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" filled="f" strokecolor="#0d0d0d [3069]">
+              <v:shape w14:anchorId="73540816" id="Text Box 2" o:spid="_x0000_s1027" type="#_x0000_t202" style="position:absolute;left:0;text-align:left;margin-left:0;margin-top:26.1pt;width:519.75pt;height:208.5pt;z-index:251717632;visibility:visible;mso-wrap-style:square;mso-width-percent:0;mso-height-percent:0;mso-wrap-distance-left:9pt;mso-wrap-distance-top:7.2pt;mso-wrap-distance-right:9pt;mso-wrap-distance-bottom:7.2pt;mso-position-horizontal:left;mso-position-horizontal-relative:margin;mso-position-vertical:absolute;mso-position-vertical-relative:text;mso-width-percent:0;mso-height-percent:0;mso-width-relative:margin;mso-height-relative:margin;v-text-anchor:top" o:gfxdata="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" filled="f" strokecolor="#0d0d0d [3069]">
                 <v:textbox>
                   <w:txbxContent>
                     <w:p>
@@ -5488,6 +6010,7 @@
                             <w14:uncheckedState w14:val="2610" w14:font="MS Gothic"/>
                           </w14:checkbox>
                         </w:sdtPr>
+                        <w:sdtEndPr/>
                         <w:sdtContent>
                           <w:r>
                             <w:rPr>
@@ -5553,6 +6076,7 @@
                             <w14:uncheckedState w14:val="2610" w14:font="MS Gothic"/>
                           </w14:checkbox>
                         </w:sdtPr>
+                        <w:sdtEndPr/>
                         <w:sdtContent>
                           <w:r>
                             <w:rPr>
@@ -5600,6 +6124,7 @@
                             <w14:uncheckedState w14:val="2610" w14:font="MS Gothic"/>
                           </w14:checkbox>
                         </w:sdtPr>
+                        <w:sdtEndPr/>
                         <w:sdtContent>
                           <w:r>
                             <w:rPr>
@@ -5647,6 +6172,7 @@
                             <w14:uncheckedState w14:val="2610" w14:font="MS Gothic"/>
                           </w14:checkbox>
                         </w:sdtPr>
+                        <w:sdtEndPr/>
                         <w:sdtContent>
                           <w:r>
                             <w:rPr>
@@ -5694,6 +6220,7 @@
                             <w14:uncheckedState w14:val="2610" w14:font="MS Gothic"/>
                           </w14:checkbox>
                         </w:sdtPr>
+                        <w:sdtEndPr/>
                         <w:sdtContent>
                           <w:r>
                             <w:rPr>
@@ -5741,6 +6268,7 @@
                             <w14:uncheckedState w14:val="2610" w14:font="MS Gothic"/>
                           </w14:checkbox>
                         </w:sdtPr>
+                        <w:sdtEndPr/>
                         <w:sdtContent>
                           <w:r>
                             <w:rPr>
@@ -5788,6 +6316,7 @@
                             <w14:uncheckedState w14:val="2610" w14:font="MS Gothic"/>
                           </w14:checkbox>
                         </w:sdtPr>
+                        <w:sdtEndPr/>
                         <w:sdtContent>
                           <w:r>
                             <w:rPr>
@@ -5835,6 +6364,7 @@
                             <w14:uncheckedState w14:val="2610" w14:font="MS Gothic"/>
                           </w14:checkbox>
                         </w:sdtPr>
+                        <w:sdtEndPr/>
                         <w:sdtContent>
                           <w:r>
                             <w:rPr>
@@ -5882,6 +6412,7 @@
                             <w14:uncheckedState w14:val="2610" w14:font="MS Gothic"/>
                           </w14:checkbox>
                         </w:sdtPr>
+                        <w:sdtEndPr/>
                         <w:sdtContent>
                           <w:r>
                             <w:rPr>
@@ -5930,6 +6461,7 @@
                             <w14:uncheckedState w14:val="2610" w14:font="MS Gothic"/>
                           </w14:checkbox>
                         </w:sdtPr>
+                        <w:sdtEndPr/>
                         <w:sdtContent>
                           <w:r>
                             <w:rPr>
@@ -6602,7 +7134,7 @@
           </mc:Choice>
           <mc:Fallback>
             <w:pict>
-              <v:shape w14:anchorId="04E2B592" id="_x0000_s1027" type="#_x0000_t202" style="position:absolute;left:0;text-align:left;margin-left:0;margin-top:22.1pt;width:518.25pt;height:196.5pt;z-index:251719680;visibility:visible;mso-wrap-style:square;mso-width-percent:0;mso-height-percent:0;mso-wrap-distance-left:9pt;mso-wrap-distance-top:7.2pt;mso-wrap-distance-right:9pt;mso-wrap-distance-bottom:7.2pt;mso-position-horizontal:left;mso-position-horizontal-relative:margin;mso-position-vertical:absolute;mso-position-vertical-relative:text;mso-width-percent:0;mso-height-percent:0;mso-width-relative:margin;mso-height-relative:margin;v-text-anchor:top" o:gfxdata="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" filled="f" strokecolor="#0d0d0d">
+              <v:shape w14:anchorId="04E2B592" id="_x0000_s1028" type="#_x0000_t202" style="position:absolute;left:0;text-align:left;margin-left:0;margin-top:22.1pt;width:518.25pt;height:196.5pt;z-index:251719680;visibility:visible;mso-wrap-style:square;mso-width-percent:0;mso-height-percent:0;mso-wrap-distance-left:9pt;mso-wrap-distance-top:7.2pt;mso-wrap-distance-right:9pt;mso-wrap-distance-bottom:7.2pt;mso-position-horizontal:left;mso-position-horizontal-relative:margin;mso-position-vertical:absolute;mso-position-vertical-relative:text;mso-width-percent:0;mso-height-percent:0;mso-width-relative:margin;mso-height-relative:margin;v-text-anchor:top" o:gfxdata="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" filled="f" strokecolor="#0d0d0d">
                 <v:textbox>
                   <w:txbxContent>
                     <w:p>
@@ -6631,6 +7163,7 @@
                             <w14:uncheckedState w14:val="2610" w14:font="MS Gothic"/>
                           </w14:checkbox>
                         </w:sdtPr>
+                        <w:sdtEndPr/>
                         <w:sdtContent>
                           <w:r>
                             <w:rPr>
@@ -6704,6 +7237,7 @@
                             <w14:uncheckedState w14:val="2610" w14:font="MS Gothic"/>
                           </w14:checkbox>
                         </w:sdtPr>
+                        <w:sdtEndPr/>
                         <w:sdtContent>
                           <w:r>
                             <w:rPr>
@@ -6801,6 +7335,7 @@
                             <w14:uncheckedState w14:val="2610" w14:font="MS Gothic"/>
                           </w14:checkbox>
                         </w:sdtPr>
+                        <w:sdtEndPr/>
                         <w:sdtContent>
                           <w:r>
                             <w:rPr>
@@ -6916,6 +7451,7 @@
                             <w14:uncheckedState w14:val="2610" w14:font="MS Gothic"/>
                           </w14:checkbox>
                         </w:sdtPr>
+                        <w:sdtEndPr/>
                         <w:sdtContent>
                           <w:r>
                             <w:rPr>
@@ -7347,13 +7883,13 @@
                       <pic:cNvPicPr/>
                     </pic:nvPicPr>
                     <pic:blipFill>
-                      <a:blip r:embed="rId10" cstate="print">
+                      <a:blip r:embed="rId14" cstate="print">
                         <a:extLst>
                           <a:ext uri="{28A0092B-C50C-407E-A947-70E740481C1C}">
                             <a14:useLocalDpi xmlns:a14="http://schemas.microsoft.com/office/drawing/2010/main" val="0"/>
                           </a:ext>
                           <a:ext uri="{96DAC541-7B7A-43D3-8B79-37D633B846F1}">
-                            <asvg:svgBlip xmlns:asvg="http://schemas.microsoft.com/office/drawing/2016/SVG/main" r:embed="rId11"/>
+                            <asvg:svgBlip xmlns:asvg="http://schemas.microsoft.com/office/drawing/2016/SVG/main" r:embed="rId15"/>
                           </a:ext>
                         </a:extLst>
                       </a:blip>
@@ -9489,13 +10025,13 @@
                       <pic:cNvPicPr/>
                     </pic:nvPicPr>
                     <pic:blipFill>
-                      <a:blip r:embed="rId10" cstate="print">
+                      <a:blip r:embed="rId14" cstate="print">
                         <a:extLst>
                           <a:ext uri="{28A0092B-C50C-407E-A947-70E740481C1C}">
                             <a14:useLocalDpi xmlns:a14="http://schemas.microsoft.com/office/drawing/2010/main" val="0"/>
                           </a:ext>
                           <a:ext uri="{96DAC541-7B7A-43D3-8B79-37D633B846F1}">
-                            <asvg:svgBlip xmlns:asvg="http://schemas.microsoft.com/office/drawing/2016/SVG/main" r:embed="rId11"/>
+                            <asvg:svgBlip xmlns:asvg="http://schemas.microsoft.com/office/drawing/2016/SVG/main" r:embed="rId15"/>
                           </a:ext>
                         </a:extLst>
                       </a:blip>
@@ -9777,7 +10313,7 @@
           </mc:Choice>
           <mc:Fallback>
             <w:pict>
-              <v:shape w14:anchorId="49788716" id="_x0000_s1028" type="#_x0000_t202" style="position:absolute;margin-left:0;margin-top:21.4pt;width:453.1pt;height:110.55pt;z-index:251721728;visibility:visible;mso-wrap-style:square;mso-width-percent:0;mso-height-percent:200;mso-wrap-distance-left:9pt;mso-wrap-distance-top:7.2pt;mso-wrap-distance-right:9pt;mso-wrap-distance-bottom:7.2pt;mso-position-horizontal:absolute;mso-position-horizontal-relative:margin;mso-position-vertical:absolute;mso-position-vertical-relative:text;mso-width-percent:0;mso-height-percent:200;mso-width-relative:margin;mso-height-relative:margin;v-text-anchor:top" o:gfxdata="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" filled="f" stroked="f">
+              <v:shape w14:anchorId="49788716" id="_x0000_s1029" type="#_x0000_t202" style="position:absolute;margin-left:0;margin-top:21.4pt;width:453.1pt;height:110.55pt;z-index:251721728;visibility:visible;mso-wrap-style:square;mso-width-percent:0;mso-height-percent:200;mso-wrap-distance-left:9pt;mso-wrap-distance-top:7.2pt;mso-wrap-distance-right:9pt;mso-wrap-distance-bottom:7.2pt;mso-position-horizontal:absolute;mso-position-horizontal-relative:margin;mso-position-vertical:absolute;mso-position-vertical-relative:text;mso-width-percent:0;mso-height-percent:200;mso-width-relative:margin;mso-height-relative:margin;v-text-anchor:top" o:gfxdata="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" filled="f" stroked="f">
                 <v:textbox style="mso-fit-shape-to-text:t">
                   <w:txbxContent>
                     <w:p>
@@ -10009,13 +10545,13 @@
                       <pic:cNvPicPr/>
                     </pic:nvPicPr>
                     <pic:blipFill>
-                      <a:blip r:embed="rId10" cstate="print">
+                      <a:blip r:embed="rId14" cstate="print">
                         <a:extLst>
                           <a:ext uri="{28A0092B-C50C-407E-A947-70E740481C1C}">
                             <a14:useLocalDpi xmlns:a14="http://schemas.microsoft.com/office/drawing/2010/main" val="0"/>
                           </a:ext>
                           <a:ext uri="{96DAC541-7B7A-43D3-8B79-37D633B846F1}">
-                            <asvg:svgBlip xmlns:asvg="http://schemas.microsoft.com/office/drawing/2016/SVG/main" r:embed="rId11"/>
+                            <asvg:svgBlip xmlns:asvg="http://schemas.microsoft.com/office/drawing/2016/SVG/main" r:embed="rId15"/>
                           </a:ext>
                         </a:extLst>
                       </a:blip>
@@ -10272,13 +10808,13 @@
                                             <pic:cNvPicPr/>
                                           </pic:nvPicPr>
                                           <pic:blipFill>
-                                            <a:blip r:embed="rId10" cstate="print">
+                                            <a:blip r:embed="rId14" cstate="print">
                                               <a:extLst>
                                                 <a:ext uri="{28A0092B-C50C-407E-A947-70E740481C1C}">
                                                   <a14:useLocalDpi xmlns:a14="http://schemas.microsoft.com/office/drawing/2010/main" val="0"/>
                                                 </a:ext>
                                                 <a:ext uri="{96DAC541-7B7A-43D3-8B79-37D633B846F1}">
-                                                  <asvg:svgBlip xmlns:asvg="http://schemas.microsoft.com/office/drawing/2016/SVG/main" r:embed="rId11"/>
+                                                  <asvg:svgBlip xmlns:asvg="http://schemas.microsoft.com/office/drawing/2016/SVG/main" r:embed="rId15"/>
                                                 </a:ext>
                                               </a:extLst>
                                             </a:blip>
@@ -10333,7 +10869,7 @@
           </mc:Choice>
           <mc:Fallback>
             <w:pict>
-              <v:shape w14:anchorId="7C46717E" id="_x0000_s1029" type="#_x0000_t202" style="position:absolute;margin-left:421.5pt;margin-top:0;width:84.75pt;height:36pt;z-index:251723776;visibility:visible;mso-wrap-style:square;mso-width-percent:0;mso-height-percent:0;mso-wrap-distance-left:9pt;mso-wrap-distance-top:3.6pt;mso-wrap-distance-right:9pt;mso-wrap-distance-bottom:3.6pt;mso-position-horizontal:absolute;mso-position-horizontal-relative:margin;mso-position-vertical:absolute;mso-position-vertical-relative:text;mso-width-percent:0;mso-height-percent:0;mso-width-relative:margin;mso-height-relative:margin;v-text-anchor:top" o:gfxdata="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" stroked="f">
+              <v:shape w14:anchorId="7C46717E" id="_x0000_s1030" type="#_x0000_t202" style="position:absolute;margin-left:421.5pt;margin-top:0;width:84.75pt;height:36pt;z-index:251723776;visibility:visible;mso-wrap-style:square;mso-width-percent:0;mso-height-percent:0;mso-wrap-distance-left:9pt;mso-wrap-distance-top:3.6pt;mso-wrap-distance-right:9pt;mso-wrap-distance-bottom:3.6pt;mso-position-horizontal:absolute;mso-position-horizontal-relative:margin;mso-position-vertical:absolute;mso-position-vertical-relative:text;mso-width-percent:0;mso-height-percent:0;mso-width-relative:margin;mso-height-relative:margin;v-text-anchor:top" o:gfxdata="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" stroked="f">
                 <v:textbox>
                   <w:txbxContent>
                     <w:p>
@@ -10356,73 +10892,7 @@
                             <w:szCs w:val="18"/>
                             <w:u w:val="none"/>
                           </w:rPr>
-                          <w:t xml:space="preserve"> [bac</w:t>
-                        </w:r>
-                        <w:r>
-                          <w:rPr>
-                            <w:rStyle w:val="Hyperlink"/>
-                            <w:b/>
-                            <w:color w:val="002060"/>
-                            <w:sz w:val="20"/>
-                            <w:szCs w:val="18"/>
-                            <w:u w:val="none"/>
-                          </w:rPr>
-                          <w:t>k</w:t>
-                        </w:r>
-                        <w:r>
-                          <w:rPr>
-                            <w:rStyle w:val="Hyperlink"/>
-                            <w:b/>
-                            <w:color w:val="002060"/>
-                            <w:sz w:val="20"/>
-                            <w:szCs w:val="18"/>
-                            <w:u w:val="none"/>
-                          </w:rPr>
-                          <w:t xml:space="preserve"> </w:t>
-                        </w:r>
-                        <w:r>
-                          <w:rPr>
-                            <w:rStyle w:val="Hyperlink"/>
-                            <w:b/>
-                            <w:color w:val="002060"/>
-                            <w:sz w:val="20"/>
-                            <w:szCs w:val="18"/>
-                            <w:u w:val="none"/>
-                          </w:rPr>
-                          <w:t>t</w:t>
-                        </w:r>
-                        <w:r>
-                          <w:rPr>
-                            <w:rStyle w:val="Hyperlink"/>
-                            <w:b/>
-                            <w:color w:val="002060"/>
-                            <w:sz w:val="20"/>
-                            <w:szCs w:val="18"/>
-                            <w:u w:val="none"/>
-                          </w:rPr>
-                          <w:t>o table of conten</w:t>
-                        </w:r>
-                        <w:r>
-                          <w:rPr>
-                            <w:rStyle w:val="Hyperlink"/>
-                            <w:b/>
-                            <w:color w:val="002060"/>
-                            <w:sz w:val="20"/>
-                            <w:szCs w:val="18"/>
-                            <w:u w:val="none"/>
-                          </w:rPr>
-                          <w:t>t</w:t>
-                        </w:r>
-                        <w:r>
-                          <w:rPr>
-                            <w:rStyle w:val="Hyperlink"/>
-                            <w:b/>
-                            <w:color w:val="002060"/>
-                            <w:sz w:val="20"/>
-                            <w:szCs w:val="18"/>
-                            <w:u w:val="none"/>
-                          </w:rPr>
-                          <w:t xml:space="preserve">s </w:t>
+                          <w:t xml:space="preserve"> [back to table of contents </w:t>
                         </w:r>
                         <w:r>
                           <w:rPr>
@@ -10450,13 +10920,13 @@
                                       <pic:cNvPicPr/>
                                     </pic:nvPicPr>
                                     <pic:blipFill>
-                                      <a:blip r:embed="rId12" cstate="print">
+                                      <a:blip r:embed="rId14" cstate="print">
                                         <a:extLst>
                                           <a:ext uri="{28A0092B-C50C-407E-A947-70E740481C1C}">
                                             <a14:useLocalDpi xmlns:a14="http://schemas.microsoft.com/office/drawing/2010/main" val="0"/>
                                           </a:ext>
                                           <a:ext uri="{96DAC541-7B7A-43D3-8B79-37D633B846F1}">
-                                            <asvg:svgBlip xmlns:asvg="http://schemas.microsoft.com/office/drawing/2016/SVG/main" r:embed="rId13"/>
+                                            <asvg:svgBlip xmlns:asvg="http://schemas.microsoft.com/office/drawing/2016/SVG/main" r:embed="rId15"/>
                                           </a:ext>
                                         </a:extLst>
                                       </a:blip>
@@ -10623,7 +11093,7 @@
                     <pic:cNvPicPr/>
                   </pic:nvPicPr>
                   <pic:blipFill>
-                    <a:blip r:embed="rId14"/>
+                    <a:blip r:embed="rId16"/>
                     <a:stretch>
                       <a:fillRect/>
                     </a:stretch>
@@ -10738,13 +11208,13 @@
                       <pic:cNvPicPr/>
                     </pic:nvPicPr>
                     <pic:blipFill>
-                      <a:blip r:embed="rId10" cstate="print">
+                      <a:blip r:embed="rId14" cstate="print">
                         <a:extLst>
                           <a:ext uri="{28A0092B-C50C-407E-A947-70E740481C1C}">
                             <a14:useLocalDpi xmlns:a14="http://schemas.microsoft.com/office/drawing/2010/main" val="0"/>
                           </a:ext>
                           <a:ext uri="{96DAC541-7B7A-43D3-8B79-37D633B846F1}">
-                            <asvg:svgBlip xmlns:asvg="http://schemas.microsoft.com/office/drawing/2016/SVG/main" r:embed="rId11"/>
+                            <asvg:svgBlip xmlns:asvg="http://schemas.microsoft.com/office/drawing/2016/SVG/main" r:embed="rId15"/>
                           </a:ext>
                         </a:extLst>
                       </a:blip>
@@ -10931,7 +11401,7 @@
                     <pic:cNvPicPr/>
                   </pic:nvPicPr>
                   <pic:blipFill>
-                    <a:blip r:embed="rId15"/>
+                    <a:blip r:embed="rId17"/>
                     <a:stretch>
                       <a:fillRect/>
                     </a:stretch>
@@ -11108,13 +11578,13 @@
                       <pic:cNvPicPr/>
                     </pic:nvPicPr>
                     <pic:blipFill>
-                      <a:blip r:embed="rId10" cstate="print">
+                      <a:blip r:embed="rId14" cstate="print">
                         <a:extLst>
                           <a:ext uri="{28A0092B-C50C-407E-A947-70E740481C1C}">
                             <a14:useLocalDpi xmlns:a14="http://schemas.microsoft.com/office/drawing/2010/main" val="0"/>
                           </a:ext>
                           <a:ext uri="{96DAC541-7B7A-43D3-8B79-37D633B846F1}">
-                            <asvg:svgBlip xmlns:asvg="http://schemas.microsoft.com/office/drawing/2016/SVG/main" r:embed="rId13"/>
+                            <asvg:svgBlip xmlns:asvg="http://schemas.microsoft.com/office/drawing/2016/SVG/main" r:embed="rId15"/>
                           </a:ext>
                         </a:extLst>
                       </a:blip>
@@ -11677,7 +12147,7 @@
                     <pic:cNvPicPr/>
                   </pic:nvPicPr>
                   <pic:blipFill>
-                    <a:blip r:embed="rId16"/>
+                    <a:blip r:embed="rId18"/>
                     <a:stretch>
                       <a:fillRect/>
                     </a:stretch>
@@ -11798,13 +12268,13 @@
                       <pic:cNvPicPr/>
                     </pic:nvPicPr>
                     <pic:blipFill>
-                      <a:blip r:embed="rId10" cstate="print">
+                      <a:blip r:embed="rId14" cstate="print">
                         <a:extLst>
                           <a:ext uri="{28A0092B-C50C-407E-A947-70E740481C1C}">
                             <a14:useLocalDpi xmlns:a14="http://schemas.microsoft.com/office/drawing/2010/main" val="0"/>
                           </a:ext>
                           <a:ext uri="{96DAC541-7B7A-43D3-8B79-37D633B846F1}">
-                            <asvg:svgBlip xmlns:asvg="http://schemas.microsoft.com/office/drawing/2016/SVG/main" r:embed="rId13"/>
+                            <asvg:svgBlip xmlns:asvg="http://schemas.microsoft.com/office/drawing/2016/SVG/main" r:embed="rId15"/>
                           </a:ext>
                         </a:extLst>
                       </a:blip>
@@ -12417,7 +12887,7 @@
                     <pic:cNvPicPr/>
                   </pic:nvPicPr>
                   <pic:blipFill>
-                    <a:blip r:embed="rId17"/>
+                    <a:blip r:embed="rId19"/>
                     <a:stretch>
                       <a:fillRect/>
                     </a:stretch>
@@ -12554,13 +13024,13 @@
                       <pic:cNvPicPr/>
                     </pic:nvPicPr>
                     <pic:blipFill>
-                      <a:blip r:embed="rId10" cstate="print">
+                      <a:blip r:embed="rId14" cstate="print">
                         <a:extLst>
                           <a:ext uri="{28A0092B-C50C-407E-A947-70E740481C1C}">
                             <a14:useLocalDpi xmlns:a14="http://schemas.microsoft.com/office/drawing/2010/main" val="0"/>
                           </a:ext>
                           <a:ext uri="{96DAC541-7B7A-43D3-8B79-37D633B846F1}">
-                            <asvg:svgBlip xmlns:asvg="http://schemas.microsoft.com/office/drawing/2016/SVG/main" r:embed="rId13"/>
+                            <asvg:svgBlip xmlns:asvg="http://schemas.microsoft.com/office/drawing/2016/SVG/main" r:embed="rId15"/>
                           </a:ext>
                         </a:extLst>
                       </a:blip>
@@ -12805,7 +13275,7 @@
                     <pic:cNvPicPr/>
                   </pic:nvPicPr>
                   <pic:blipFill>
-                    <a:blip r:embed="rId18"/>
+                    <a:blip r:embed="rId20"/>
                     <a:stretch>
                       <a:fillRect/>
                     </a:stretch>
@@ -12940,13 +13410,13 @@
                       <pic:cNvPicPr/>
                     </pic:nvPicPr>
                     <pic:blipFill>
-                      <a:blip r:embed="rId10" cstate="print">
+                      <a:blip r:embed="rId14" cstate="print">
                         <a:extLst>
                           <a:ext uri="{28A0092B-C50C-407E-A947-70E740481C1C}">
                             <a14:useLocalDpi xmlns:a14="http://schemas.microsoft.com/office/drawing/2010/main" val="0"/>
                           </a:ext>
                           <a:ext uri="{96DAC541-7B7A-43D3-8B79-37D633B846F1}">
-                            <asvg:svgBlip xmlns:asvg="http://schemas.microsoft.com/office/drawing/2016/SVG/main" r:embed="rId13"/>
+                            <asvg:svgBlip xmlns:asvg="http://schemas.microsoft.com/office/drawing/2016/SVG/main" r:embed="rId15"/>
                           </a:ext>
                         </a:extLst>
                       </a:blip>
@@ -13261,7 +13731,7 @@
                     <pic:cNvPicPr/>
                   </pic:nvPicPr>
                   <pic:blipFill>
-                    <a:blip r:embed="rId19"/>
+                    <a:blip r:embed="rId21"/>
                     <a:stretch>
                       <a:fillRect/>
                     </a:stretch>
@@ -13391,13 +13861,13 @@
                       <pic:cNvPicPr/>
                     </pic:nvPicPr>
                     <pic:blipFill>
-                      <a:blip r:embed="rId12" cstate="print">
+                      <a:blip r:embed="rId14" cstate="print">
                         <a:extLst>
                           <a:ext uri="{28A0092B-C50C-407E-A947-70E740481C1C}">
                             <a14:useLocalDpi xmlns:a14="http://schemas.microsoft.com/office/drawing/2010/main" val="0"/>
                           </a:ext>
                           <a:ext uri="{96DAC541-7B7A-43D3-8B79-37D633B846F1}">
-                            <asvg:svgBlip xmlns:asvg="http://schemas.microsoft.com/office/drawing/2016/SVG/main" r:embed="rId13"/>
+                            <asvg:svgBlip xmlns:asvg="http://schemas.microsoft.com/office/drawing/2016/SVG/main" r:embed="rId15"/>
                           </a:ext>
                         </a:extLst>
                       </a:blip>
@@ -13761,7 +14231,7 @@
                     <pic:cNvPicPr/>
                   </pic:nvPicPr>
                   <pic:blipFill>
-                    <a:blip r:embed="rId20"/>
+                    <a:blip r:embed="rId22"/>
                     <a:stretch>
                       <a:fillRect/>
                     </a:stretch>
@@ -13864,13 +14334,13 @@
                       <pic:cNvPicPr/>
                     </pic:nvPicPr>
                     <pic:blipFill>
-                      <a:blip r:embed="rId12" cstate="print">
+                      <a:blip r:embed="rId14" cstate="print">
                         <a:extLst>
                           <a:ext uri="{28A0092B-C50C-407E-A947-70E740481C1C}">
                             <a14:useLocalDpi xmlns:a14="http://schemas.microsoft.com/office/drawing/2010/main" val="0"/>
                           </a:ext>
                           <a:ext uri="{96DAC541-7B7A-43D3-8B79-37D633B846F1}">
-                            <asvg:svgBlip xmlns:asvg="http://schemas.microsoft.com/office/drawing/2016/SVG/main" r:embed="rId11"/>
+                            <asvg:svgBlip xmlns:asvg="http://schemas.microsoft.com/office/drawing/2016/SVG/main" r:embed="rId15"/>
                           </a:ext>
                         </a:extLst>
                       </a:blip>
@@ -14124,7 +14594,7 @@
                     <pic:cNvPicPr/>
                   </pic:nvPicPr>
                   <pic:blipFill>
-                    <a:blip r:embed="rId21"/>
+                    <a:blip r:embed="rId23"/>
                     <a:stretch>
                       <a:fillRect/>
                     </a:stretch>
@@ -14274,13 +14744,13 @@
                       <pic:cNvPicPr/>
                     </pic:nvPicPr>
                     <pic:blipFill>
-                      <a:blip r:embed="rId12" cstate="print">
+                      <a:blip r:embed="rId14" cstate="print">
                         <a:extLst>
                           <a:ext uri="{28A0092B-C50C-407E-A947-70E740481C1C}">
                             <a14:useLocalDpi xmlns:a14="http://schemas.microsoft.com/office/drawing/2010/main" val="0"/>
                           </a:ext>
                           <a:ext uri="{96DAC541-7B7A-43D3-8B79-37D633B846F1}">
-                            <asvg:svgBlip xmlns:asvg="http://schemas.microsoft.com/office/drawing/2016/SVG/main" r:embed="rId11"/>
+                            <asvg:svgBlip xmlns:asvg="http://schemas.microsoft.com/office/drawing/2016/SVG/main" r:embed="rId15"/>
                           </a:ext>
                         </a:extLst>
                       </a:blip>
@@ -14478,7 +14948,7 @@
                     <pic:cNvPicPr/>
                   </pic:nvPicPr>
                   <pic:blipFill>
-                    <a:blip r:embed="rId22"/>
+                    <a:blip r:embed="rId24"/>
                     <a:stretch>
                       <a:fillRect/>
                     </a:stretch>
@@ -14617,13 +15087,13 @@
                       <pic:cNvPicPr/>
                     </pic:nvPicPr>
                     <pic:blipFill>
-                      <a:blip r:embed="rId12" cstate="print">
+                      <a:blip r:embed="rId14" cstate="print">
                         <a:extLst>
                           <a:ext uri="{28A0092B-C50C-407E-A947-70E740481C1C}">
                             <a14:useLocalDpi xmlns:a14="http://schemas.microsoft.com/office/drawing/2010/main" val="0"/>
                           </a:ext>
                           <a:ext uri="{96DAC541-7B7A-43D3-8B79-37D633B846F1}">
-                            <asvg:svgBlip xmlns:asvg="http://schemas.microsoft.com/office/drawing/2016/SVG/main" r:embed="rId11"/>
+                            <asvg:svgBlip xmlns:asvg="http://schemas.microsoft.com/office/drawing/2016/SVG/main" r:embed="rId15"/>
                           </a:ext>
                         </a:extLst>
                       </a:blip>
@@ -14686,7 +15156,7 @@
                     <pic:cNvPicPr/>
                   </pic:nvPicPr>
                   <pic:blipFill>
-                    <a:blip r:embed="rId23"/>
+                    <a:blip r:embed="rId25"/>
                     <a:stretch>
                       <a:fillRect/>
                     </a:stretch>
@@ -14814,13 +15284,13 @@
                       <pic:cNvPicPr/>
                     </pic:nvPicPr>
                     <pic:blipFill>
-                      <a:blip r:embed="rId10" cstate="print">
+                      <a:blip r:embed="rId14" cstate="print">
                         <a:extLst>
                           <a:ext uri="{28A0092B-C50C-407E-A947-70E740481C1C}">
                             <a14:useLocalDpi xmlns:a14="http://schemas.microsoft.com/office/drawing/2010/main" val="0"/>
                           </a:ext>
                           <a:ext uri="{96DAC541-7B7A-43D3-8B79-37D633B846F1}">
-                            <asvg:svgBlip xmlns:asvg="http://schemas.microsoft.com/office/drawing/2016/SVG/main" r:embed="rId11"/>
+                            <asvg:svgBlip xmlns:asvg="http://schemas.microsoft.com/office/drawing/2016/SVG/main" r:embed="rId15"/>
                           </a:ext>
                         </a:extLst>
                       </a:blip>
@@ -15048,7 +15518,7 @@
                     <pic:cNvPicPr/>
                   </pic:nvPicPr>
                   <pic:blipFill>
-                    <a:blip r:embed="rId14"/>
+                    <a:blip r:embed="rId16"/>
                     <a:stretch>
                       <a:fillRect/>
                     </a:stretch>
@@ -15189,13 +15659,13 @@
                       <pic:cNvPicPr/>
                     </pic:nvPicPr>
                     <pic:blipFill>
-                      <a:blip r:embed="rId10" cstate="print">
+                      <a:blip r:embed="rId14" cstate="print">
                         <a:extLst>
                           <a:ext uri="{28A0092B-C50C-407E-A947-70E740481C1C}">
                             <a14:useLocalDpi xmlns:a14="http://schemas.microsoft.com/office/drawing/2010/main" val="0"/>
                           </a:ext>
                           <a:ext uri="{96DAC541-7B7A-43D3-8B79-37D633B846F1}">
-                            <asvg:svgBlip xmlns:asvg="http://schemas.microsoft.com/office/drawing/2016/SVG/main" r:embed="rId11"/>
+                            <asvg:svgBlip xmlns:asvg="http://schemas.microsoft.com/office/drawing/2016/SVG/main" r:embed="rId15"/>
                           </a:ext>
                         </a:extLst>
                       </a:blip>
@@ -15326,7 +15796,7 @@
                     <pic:cNvPicPr/>
                   </pic:nvPicPr>
                   <pic:blipFill>
-                    <a:blip r:embed="rId24"/>
+                    <a:blip r:embed="rId26"/>
                     <a:stretch>
                       <a:fillRect/>
                     </a:stretch>
@@ -15569,13 +16039,13 @@
                       <pic:cNvPicPr/>
                     </pic:nvPicPr>
                     <pic:blipFill>
-                      <a:blip r:embed="rId10" cstate="print">
+                      <a:blip r:embed="rId14" cstate="print">
                         <a:extLst>
                           <a:ext uri="{28A0092B-C50C-407E-A947-70E740481C1C}">
                             <a14:useLocalDpi xmlns:a14="http://schemas.microsoft.com/office/drawing/2010/main" val="0"/>
                           </a:ext>
                           <a:ext uri="{96DAC541-7B7A-43D3-8B79-37D633B846F1}">
-                            <asvg:svgBlip xmlns:asvg="http://schemas.microsoft.com/office/drawing/2016/SVG/main" r:embed="rId13"/>
+                            <asvg:svgBlip xmlns:asvg="http://schemas.microsoft.com/office/drawing/2016/SVG/main" r:embed="rId15"/>
                           </a:ext>
                         </a:extLst>
                       </a:blip>
@@ -16094,7 +16564,7 @@
                     <pic:cNvPicPr/>
                   </pic:nvPicPr>
                   <pic:blipFill>
-                    <a:blip r:embed="rId25"/>
+                    <a:blip r:embed="rId27"/>
                     <a:stretch>
                       <a:fillRect/>
                     </a:stretch>
@@ -16275,13 +16745,13 @@
                       <pic:cNvPicPr/>
                     </pic:nvPicPr>
                     <pic:blipFill>
-                      <a:blip r:embed="rId10" cstate="print">
+                      <a:blip r:embed="rId14" cstate="print">
                         <a:extLst>
                           <a:ext uri="{28A0092B-C50C-407E-A947-70E740481C1C}">
                             <a14:useLocalDpi xmlns:a14="http://schemas.microsoft.com/office/drawing/2010/main" val="0"/>
                           </a:ext>
                           <a:ext uri="{96DAC541-7B7A-43D3-8B79-37D633B846F1}">
-                            <asvg:svgBlip xmlns:asvg="http://schemas.microsoft.com/office/drawing/2016/SVG/main" r:embed="rId13"/>
+                            <asvg:svgBlip xmlns:asvg="http://schemas.microsoft.com/office/drawing/2016/SVG/main" r:embed="rId15"/>
                           </a:ext>
                         </a:extLst>
                       </a:blip>
@@ -16825,7 +17295,7 @@
                     <pic:cNvPicPr/>
                   </pic:nvPicPr>
                   <pic:blipFill>
-                    <a:blip r:embed="rId26"/>
+                    <a:blip r:embed="rId28"/>
                     <a:stretch>
                       <a:fillRect/>
                     </a:stretch>
@@ -16998,13 +17468,13 @@
                       <pic:cNvPicPr/>
                     </pic:nvPicPr>
                     <pic:blipFill>
-                      <a:blip r:embed="rId12" cstate="print">
+                      <a:blip r:embed="rId14" cstate="print">
                         <a:extLst>
                           <a:ext uri="{28A0092B-C50C-407E-A947-70E740481C1C}">
                             <a14:useLocalDpi xmlns:a14="http://schemas.microsoft.com/office/drawing/2010/main" val="0"/>
                           </a:ext>
                           <a:ext uri="{96DAC541-7B7A-43D3-8B79-37D633B846F1}">
-                            <asvg:svgBlip xmlns:asvg="http://schemas.microsoft.com/office/drawing/2016/SVG/main" r:embed="rId11"/>
+                            <asvg:svgBlip xmlns:asvg="http://schemas.microsoft.com/office/drawing/2016/SVG/main" r:embed="rId15"/>
                           </a:ext>
                         </a:extLst>
                       </a:blip>
@@ -17363,7 +17833,7 @@
                     <pic:cNvPicPr/>
                   </pic:nvPicPr>
                   <pic:blipFill>
-                    <a:blip r:embed="rId27"/>
+                    <a:blip r:embed="rId29"/>
                     <a:stretch>
                       <a:fillRect/>
                     </a:stretch>
@@ -17486,13 +17956,13 @@
                       <pic:cNvPicPr/>
                     </pic:nvPicPr>
                     <pic:blipFill>
-                      <a:blip r:embed="rId12" cstate="print">
+                      <a:blip r:embed="rId14" cstate="print">
                         <a:extLst>
                           <a:ext uri="{28A0092B-C50C-407E-A947-70E740481C1C}">
                             <a14:useLocalDpi xmlns:a14="http://schemas.microsoft.com/office/drawing/2010/main" val="0"/>
                           </a:ext>
                           <a:ext uri="{96DAC541-7B7A-43D3-8B79-37D633B846F1}">
-                            <asvg:svgBlip xmlns:asvg="http://schemas.microsoft.com/office/drawing/2016/SVG/main" r:embed="rId11"/>
+                            <asvg:svgBlip xmlns:asvg="http://schemas.microsoft.com/office/drawing/2016/SVG/main" r:embed="rId15"/>
                           </a:ext>
                         </a:extLst>
                       </a:blip>
@@ -17589,7 +18059,7 @@
                     <pic:cNvPicPr/>
                   </pic:nvPicPr>
                   <pic:blipFill>
-                    <a:blip r:embed="rId28"/>
+                    <a:blip r:embed="rId30"/>
                     <a:stretch>
                       <a:fillRect/>
                     </a:stretch>
@@ -17799,13 +18269,13 @@
                       <pic:cNvPicPr/>
                     </pic:nvPicPr>
                     <pic:blipFill>
-                      <a:blip r:embed="rId12" cstate="print">
+                      <a:blip r:embed="rId14" cstate="print">
                         <a:extLst>
                           <a:ext uri="{28A0092B-C50C-407E-A947-70E740481C1C}">
                             <a14:useLocalDpi xmlns:a14="http://schemas.microsoft.com/office/drawing/2010/main" val="0"/>
                           </a:ext>
                           <a:ext uri="{96DAC541-7B7A-43D3-8B79-37D633B846F1}">
-                            <asvg:svgBlip xmlns:asvg="http://schemas.microsoft.com/office/drawing/2016/SVG/main" r:embed="rId11"/>
+                            <asvg:svgBlip xmlns:asvg="http://schemas.microsoft.com/office/drawing/2016/SVG/main" r:embed="rId15"/>
                           </a:ext>
                         </a:extLst>
                       </a:blip>
@@ -18441,13 +18911,13 @@
                       <pic:cNvPicPr/>
                     </pic:nvPicPr>
                     <pic:blipFill>
-                      <a:blip r:embed="rId12" cstate="print">
+                      <a:blip r:embed="rId14" cstate="print">
                         <a:extLst>
                           <a:ext uri="{28A0092B-C50C-407E-A947-70E740481C1C}">
                             <a14:useLocalDpi xmlns:a14="http://schemas.microsoft.com/office/drawing/2010/main" val="0"/>
                           </a:ext>
                           <a:ext uri="{96DAC541-7B7A-43D3-8B79-37D633B846F1}">
-                            <asvg:svgBlip xmlns:asvg="http://schemas.microsoft.com/office/drawing/2016/SVG/main" r:embed="rId11"/>
+                            <asvg:svgBlip xmlns:asvg="http://schemas.microsoft.com/office/drawing/2016/SVG/main" r:embed="rId15"/>
                           </a:ext>
                         </a:extLst>
                       </a:blip>
@@ -19042,13 +19512,13 @@
                       <pic:cNvPicPr/>
                     </pic:nvPicPr>
                     <pic:blipFill>
-                      <a:blip r:embed="rId10" cstate="print">
+                      <a:blip r:embed="rId14" cstate="print">
                         <a:extLst>
                           <a:ext uri="{28A0092B-C50C-407E-A947-70E740481C1C}">
                             <a14:useLocalDpi xmlns:a14="http://schemas.microsoft.com/office/drawing/2010/main" val="0"/>
                           </a:ext>
                           <a:ext uri="{96DAC541-7B7A-43D3-8B79-37D633B846F1}">
-                            <asvg:svgBlip xmlns:asvg="http://schemas.microsoft.com/office/drawing/2016/SVG/main" r:embed="rId11"/>
+                            <asvg:svgBlip xmlns:asvg="http://schemas.microsoft.com/office/drawing/2016/SVG/main" r:embed="rId15"/>
                           </a:ext>
                         </a:extLst>
                       </a:blip>
@@ -19123,7 +19593,7 @@
         </w:rPr>
         <w:t> </w:t>
       </w:r>
-      <w:hyperlink r:id="rId29" w:tgtFrame="_blank" w:history="1">
+      <w:hyperlink r:id="rId31" w:tgtFrame="_blank" w:history="1">
         <w:r>
           <w:rPr>
             <w:rStyle w:val="Hyperlink"/>
@@ -19280,7 +19750,7 @@
       <w:r>
         <w:t xml:space="preserve">45-e67. </w:t>
       </w:r>
-      <w:hyperlink r:id="rId30" w:anchor="_i6" w:history="1">
+      <w:hyperlink r:id="rId32" w:anchor="_i6" w:history="1">
         <w:r>
           <w:rPr>
             <w:rStyle w:val="Hyperlink"/>
@@ -19421,7 +19891,7 @@
       <w:r>
         <w:t xml:space="preserve">Stanford Health Care. SHC Vancomycin Dosing Guide. Revised 9/2018. Accessed 29 April 20. Available from </w:t>
       </w:r>
-      <w:hyperlink r:id="rId31" w:history="1">
+      <w:hyperlink r:id="rId33" w:history="1">
         <w:r>
           <w:rPr>
             <w:rStyle w:val="Hyperlink"/>
@@ -19444,7 +19914,7 @@
       <w:r>
         <w:t xml:space="preserve">University of Nebraska Medical Center. “Renal Dosing Adjustment Guidelines for Antimicrobials”. Available from </w:t>
       </w:r>
-      <w:hyperlink r:id="rId32" w:history="1">
+      <w:hyperlink r:id="rId34" w:history="1">
         <w:r>
           <w:rPr>
             <w:rStyle w:val="Hyperlink"/>
@@ -19723,64 +20193,16 @@
             <w:sz w:val="20"/>
             <w:szCs w:val="20"/>
           </w:rPr>
-          <w:t>VANCOMYCIN THERAPEUTIC DRUG MONITORING, AUC24/MIC RATIO &amp; TROUGH BASED</w:t>
+          <w:t>VANCOMYCIN THERAPEUTIC DRUG MONITORING: AUC24/MIC RATIO &amp; TROUGH BASED</w:t>
         </w:r>
       </w:sdtContent>
     </w:sdt>
   </w:p>
-  <w:sdt>
-    <w:sdtPr>
-      <w:id w:val="-204806338"/>
-      <w:docPartObj>
-        <w:docPartGallery w:val="Watermarks"/>
-        <w:docPartUnique/>
-      </w:docPartObj>
-    </w:sdtPr>
-    <w:sdtEndPr/>
-    <w:sdtContent>
-      <w:p>
-        <w:pPr>
-          <w:pStyle w:val="Header"/>
-        </w:pPr>
-        <w:r>
-          <w:rPr>
-            <w:noProof/>
-          </w:rPr>
-          <w:pict w14:anchorId="2DBC523D">
-            <v:shapetype id="_x0000_t136" coordsize="21600,21600" o:spt="136" adj="10800" path="m@7,l@8,m@5,21600l@6,21600e">
-              <v:formulas>
-                <v:f eqn="sum #0 0 10800"/>
-                <v:f eqn="prod #0 2 1"/>
-                <v:f eqn="sum 21600 0 @1"/>
-                <v:f eqn="sum 0 0 @2"/>
-                <v:f eqn="sum 21600 0 @3"/>
-                <v:f eqn="if @0 @3 0"/>
-                <v:f eqn="if @0 21600 @1"/>
-                <v:f eqn="if @0 0 @2"/>
-                <v:f eqn="if @0 @4 21600"/>
-                <v:f eqn="mid @5 @6"/>
-                <v:f eqn="mid @8 @5"/>
-                <v:f eqn="mid @7 @8"/>
-                <v:f eqn="mid @6 @7"/>
-                <v:f eqn="sum @6 0 @5"/>
-              </v:formulas>
-              <v:path textpathok="t" o:connecttype="custom" o:connectlocs="@9,0;@10,10800;@11,21600;@12,10800" o:connectangles="270,180,90,0"/>
-              <v:textpath on="t" fitshape="t"/>
-              <v:handles>
-                <v:h position="#0,bottomRight" xrange="6629,14971"/>
-              </v:handles>
-              <o:lock v:ext="edit" text="t" shapetype="t"/>
-            </v:shapetype>
-            <v:shape id="PowerPlusWaterMarkObject357831064" o:spid="_x0000_s2049" type="#_x0000_t136" style="position:absolute;margin-left:0;margin-top:0;width:412.4pt;height:247.45pt;rotation:315;z-index:-251658240;mso-position-horizontal:center;mso-position-horizontal-relative:margin;mso-position-vertical:center;mso-position-vertical-relative:margin" o:allowincell="f" fillcolor="silver" stroked="f">
-              <v:fill opacity=".5"/>
-              <v:textpath style="font-family:&quot;Calibri&quot;;font-size:1pt" string="DRAFT"/>
-              <w10:wrap anchorx="margin" anchory="margin"/>
-            </v:shape>
-          </w:pict>
-        </w:r>
-      </w:p>
-    </w:sdtContent>
-  </w:sdt>
+  <w:p>
+    <w:pPr>
+      <w:pStyle w:val="Header"/>
+    </w:pPr>
+  </w:p>
 </w:hdr>
 </file>
 
@@ -26502,7 +26924,6 @@
     <w:next w:val="Normal"/>
     <w:link w:val="Heading4Char"/>
     <w:uiPriority w:val="9"/>
-    <w:semiHidden/>
     <w:unhideWhenUsed/>
     <w:qFormat/>
     <w:rsid w:val="007303FE"/>
@@ -26659,7 +27080,6 @@
   <w:style w:type="character" w:default="1" w:styleId="DefaultParagraphFont">
     <w:name w:val="Default Paragraph Font"/>
     <w:uiPriority w:val="1"/>
-    <w:semiHidden/>
     <w:unhideWhenUsed/>
   </w:style>
   <w:style w:type="table" w:default="1" w:styleId="TableNormal">
@@ -26963,7 +27383,6 @@
     <w:basedOn w:val="DefaultParagraphFont"/>
     <w:link w:val="Heading4"/>
     <w:uiPriority w:val="9"/>
-    <w:semiHidden/>
     <w:rsid w:val="007303FE"/>
     <w:rPr>
       <w:rFonts w:asciiTheme="majorHAnsi" w:eastAsiaTheme="majorEastAsia" w:hAnsiTheme="majorHAnsi" w:cstheme="majorBidi"/>
@@ -27040,6 +27459,39 @@
       <w:szCs w:val="21"/>
     </w:rPr>
   </w:style>
+  <w:style w:type="paragraph" w:styleId="Title">
+    <w:name w:val="Title"/>
+    <w:basedOn w:val="Normal"/>
+    <w:next w:val="Normal"/>
+    <w:link w:val="TitleChar"/>
+    <w:uiPriority w:val="10"/>
+    <w:qFormat/>
+    <w:rsid w:val="00D67048"/>
+    <w:pPr>
+      <w:contextualSpacing/>
+    </w:pPr>
+    <w:rPr>
+      <w:rFonts w:asciiTheme="majorHAnsi" w:eastAsiaTheme="majorEastAsia" w:hAnsiTheme="majorHAnsi" w:cstheme="majorBidi"/>
+      <w:spacing w:val="-10"/>
+      <w:kern w:val="28"/>
+      <w:sz w:val="56"/>
+      <w:szCs w:val="56"/>
+    </w:rPr>
+  </w:style>
+  <w:style w:type="character" w:customStyle="1" w:styleId="TitleChar">
+    <w:name w:val="Title Char"/>
+    <w:basedOn w:val="DefaultParagraphFont"/>
+    <w:link w:val="Title"/>
+    <w:uiPriority w:val="10"/>
+    <w:rsid w:val="00D67048"/>
+    <w:rPr>
+      <w:rFonts w:asciiTheme="majorHAnsi" w:eastAsiaTheme="majorEastAsia" w:hAnsiTheme="majorHAnsi" w:cstheme="majorBidi"/>
+      <w:spacing w:val="-10"/>
+      <w:kern w:val="28"/>
+      <w:sz w:val="56"/>
+      <w:szCs w:val="56"/>
+    </w:rPr>
+  </w:style>
 </w:styles>
 </file>
 
@@ -27077,6 +27529,39 @@
         </w:p>
       </w:docPartBody>
     </w:docPart>
+    <w:docPart>
+      <w:docPartPr>
+        <w:name w:val="006FEBA7C4B4424898A0CED7C0D277E3"/>
+        <w:category>
+          <w:name w:val="General"/>
+          <w:gallery w:val="placeholder"/>
+        </w:category>
+        <w:types>
+          <w:type w:val="bbPlcHdr"/>
+        </w:types>
+        <w:behaviors>
+          <w:behavior w:val="content"/>
+        </w:behaviors>
+        <w:guid w:val="{79232458-E9C5-482A-81C9-F1210DDA7EB9}"/>
+      </w:docPartPr>
+      <w:docPartBody>
+        <w:p>
+          <w:pPr>
+            <w:pStyle w:val="006FEBA7C4B4424898A0CED7C0D277E3"/>
+          </w:pPr>
+          <w:r>
+            <w:rPr>
+              <w:rFonts w:asciiTheme="majorHAnsi" w:eastAsiaTheme="majorEastAsia" w:hAnsiTheme="majorHAnsi" w:cstheme="majorBidi"/>
+              <w:caps/>
+              <w:color w:val="4472C4" w:themeColor="accent1"/>
+              <w:sz w:val="80"/>
+              <w:szCs w:val="80"/>
+            </w:rPr>
+            <w:t>[Document title]</w:t>
+          </w:r>
+        </w:p>
+      </w:docPartBody>
+    </w:docPart>
   </w:docParts>
 </w:glossaryDocument>
 </file>
@@ -27095,7 +27580,7 @@
     <w:charset w:val="00"/>
     <w:family w:val="roman"/>
     <w:pitch w:val="variable"/>
-    <w:sig w:usb0="E0002AFF" w:usb1="C0007843" w:usb2="00000009" w:usb3="00000000" w:csb0="000001FF" w:csb1="00000000"/>
+    <w:sig w:usb0="E0002EFF" w:usb1="C000785B" w:usb2="00000009" w:usb3="00000000" w:csb0="000001FF" w:csb1="00000000"/>
   </w:font>
   <w:font w:name="Courier New">
     <w:panose1 w:val="02070309020205020404"/>
@@ -27116,14 +27601,14 @@
     <w:charset w:val="00"/>
     <w:family w:val="swiss"/>
     <w:pitch w:val="variable"/>
-    <w:sig w:usb0="E0002AFF" w:usb1="4000ACFF" w:usb2="00000001" w:usb3="00000000" w:csb0="000001FF" w:csb1="00000000"/>
+    <w:sig w:usb0="E4002EFF" w:usb1="C000247B" w:usb2="00000009" w:usb3="00000000" w:csb0="000001FF" w:csb1="00000000"/>
   </w:font>
   <w:font w:name="Cambria">
     <w:panose1 w:val="02040503050406030204"/>
     <w:charset w:val="00"/>
     <w:family w:val="roman"/>
     <w:pitch w:val="variable"/>
-    <w:sig w:usb0="E00002FF" w:usb1="400004FF" w:usb2="00000000" w:usb3="00000000" w:csb0="0000019F" w:csb1="00000000"/>
+    <w:sig w:usb0="E00006FF" w:usb1="420024FF" w:usb2="02000000" w:usb3="00000000" w:csb0="0000019F" w:csb1="00000000"/>
   </w:font>
   <w:font w:name="Segoe UI">
     <w:panose1 w:val="020B0502040204020203"/>
@@ -27159,7 +27644,7 @@
     <w:charset w:val="00"/>
     <w:family w:val="swiss"/>
     <w:pitch w:val="variable"/>
-    <w:sig w:usb0="A0002AEF" w:usb1="4000207B" w:usb2="00000000" w:usb3="00000000" w:csb0="000001FF" w:csb1="00000000"/>
+    <w:sig w:usb0="E4002EFF" w:usb1="C000247B" w:usb2="00000009" w:usb3="00000000" w:csb0="000001FF" w:csb1="00000000"/>
   </w:font>
 </w:fonts>
 </file>
@@ -27180,8 +27665,10 @@
   </w:compat>
   <w:rsids>
     <w:rsidRoot w:val="005D5FFA"/>
+    <w:rsid w:val="00247162"/>
     <w:rsid w:val="00364E8A"/>
     <w:rsid w:val="00393E08"/>
+    <w:rsid w:val="003945C9"/>
     <w:rsid w:val="00437429"/>
     <w:rsid w:val="00453F2E"/>
     <w:rsid w:val="005D5FFA"/>
@@ -27643,6 +28130,18 @@
     <w:name w:val="C6BCD5030C8B4701966FA75A6ABDB661"/>
     <w:rsid w:val="005D5FFA"/>
   </w:style>
+  <w:style w:type="paragraph" w:customStyle="1" w:styleId="14FE88B894D14EA3A8BDBB7AA77A4187">
+    <w:name w:val="14FE88B894D14EA3A8BDBB7AA77A4187"/>
+    <w:rsid w:val="003945C9"/>
+  </w:style>
+  <w:style w:type="paragraph" w:customStyle="1" w:styleId="704C79B4673F491AAA42288B72C49849">
+    <w:name w:val="704C79B4673F491AAA42288B72C49849"/>
+    <w:rsid w:val="003945C9"/>
+  </w:style>
+  <w:style w:type="paragraph" w:customStyle="1" w:styleId="006FEBA7C4B4424898A0CED7C0D277E3">
+    <w:name w:val="006FEBA7C4B4424898A0CED7C0D277E3"/>
+    <w:rsid w:val="003945C9"/>
+  </w:style>
 </w:styles>
 </file>
 
@@ -27939,10 +28438,29 @@
 </file>
 
 <file path=customXml/item1.xml><?xml version="1.0" encoding="utf-8"?>
+<CoverPageProperties xmlns="http://schemas.microsoft.com/office/2006/coverPageProps">
+  <PublishDate>2020-06-22T00:00:00</PublishDate>
+  <Abstract/>
+  <CompanyAddress/>
+  <CompanyPhone/>
+  <CompanyFax/>
+  <CompanyEmail/>
+</CoverPageProperties>
+</file>
+
+<file path=customXml/item2.xml><?xml version="1.0" encoding="utf-8"?>
 <b:Sources xmlns:b="http://schemas.openxmlformats.org/officeDocument/2006/bibliography" xmlns="http://schemas.openxmlformats.org/officeDocument/2006/bibliography" SelectedStyle="\APASixthEditionOfficeOnline.xsl" StyleName="APA" Version="6"/>
 </file>
 
 <file path=customXml/itemProps1.xml><?xml version="1.0" encoding="utf-8"?>
+<ds:datastoreItem xmlns:ds="http://schemas.openxmlformats.org/officeDocument/2006/customXml" ds:itemID="{55AF091B-3C7A-41E3-B477-F2FDAA23CFDA}">
+  <ds:schemaRefs>
+    <ds:schemaRef ds:uri="http://schemas.microsoft.com/office/2006/coverPageProps"/>
+  </ds:schemaRefs>
+</ds:datastoreItem>
+</file>
+
+<file path=customXml/itemProps2.xml><?xml version="1.0" encoding="utf-8"?>
 <ds:datastoreItem xmlns:ds="http://schemas.openxmlformats.org/officeDocument/2006/customXml" ds:itemID="{091198DA-B33F-4394-A6EE-66F6463529E4}">
   <ds:schemaRefs>
     <ds:schemaRef ds:uri="http://schemas.openxmlformats.org/officeDocument/2006/bibliography"/>

</xml_diff>